<commit_message>
Add suggestion from @ninbrm to emphasise suggested parameter value settings
</commit_message>
<xml_diff>
--- a/notebook/ms/SI1.docx
+++ b/notebook/ms/SI1.docx
@@ -161,6 +161,12 @@
         <w:t xml:space="preserve"> </w:t>
       </w:r>
       <w:r>
+        <w:t xml:space="preserve">A.</w:t>
+      </w:r>
+      <w:r>
+        <w:t xml:space="preserve"> </w:t>
+      </w:r>
+      <w:r>
         <w:t xml:space="preserve">Pozo,</w:t>
       </w:r>
       <w:r>
@@ -223,7 +229,7 @@
         <w:pStyle w:val="Date"/>
       </w:pPr>
       <w:r>
-        <w:t xml:space="preserve">2017-11-14</w:t>
+        <w:t xml:space="preserve">2017-11-17</w:t>
       </w:r>
     </w:p>
     <w:p>
@@ -402,52 +408,52 @@
         <w:rPr>
           <w:rStyle w:val="VerbatimChar"/>
         </w:rPr>
-        <w:t xml:space="preserve">##           Act Type_1 Type_2 Type_3     Util. U_land U_loc. Scare Cull</w:t>
-      </w:r>
-      <w:r>
-        <w:br w:type="textWrapping"/>
-      </w:r>
-      <w:r>
-        <w:rPr>
-          <w:rStyle w:val="VerbatimChar"/>
-        </w:rPr>
-        <w:t xml:space="preserve">## Resource   -2      1      0      0 1000.0000      0      0     0    0</w:t>
-      </w:r>
-      <w:r>
-        <w:br w:type="textWrapping"/>
-      </w:r>
-      <w:r>
-        <w:rPr>
-          <w:rStyle w:val="VerbatimChar"/>
-        </w:rPr>
-        <w:t xml:space="preserve">## Landscape  -1      1      0      0    0.0000      0      0     0    0</w:t>
-      </w:r>
-      <w:r>
-        <w:br w:type="textWrapping"/>
-      </w:r>
-      <w:r>
-        <w:rPr>
-          <w:rStyle w:val="VerbatimChar"/>
-        </w:rPr>
-        <w:t xml:space="preserve">## Res_cost    1      1      0      0  183.6735      0      0    10  110</w:t>
-      </w:r>
-      <w:r>
-        <w:br w:type="textWrapping"/>
-      </w:r>
-      <w:r>
-        <w:rPr>
-          <w:rStyle w:val="VerbatimChar"/>
-        </w:rPr>
-        <w:t xml:space="preserve">## U1_cost     2      1      0      0    0.0000      0      0     0    0</w:t>
-      </w:r>
-      <w:r>
-        <w:br w:type="textWrapping"/>
-      </w:r>
-      <w:r>
-        <w:rPr>
-          <w:rStyle w:val="VerbatimChar"/>
-        </w:rPr>
-        <w:t xml:space="preserve">## U2_cost     3      1      0      0    0.0000      0      0     0    0</w:t>
+        <w:t xml:space="preserve">##           Act Type_1 Type_2 Type_3      Util. U_land U_loc. Scare Cull</w:t>
+      </w:r>
+      <w:r>
+        <w:br w:type="textWrapping"/>
+      </w:r>
+      <w:r>
+        <w:rPr>
+          <w:rStyle w:val="VerbatimChar"/>
+        </w:rPr>
+        <w:t xml:space="preserve">## Resource   -2      1      0      0 1000.00000      0      0     0    0</w:t>
+      </w:r>
+      <w:r>
+        <w:br w:type="textWrapping"/>
+      </w:r>
+      <w:r>
+        <w:rPr>
+          <w:rStyle w:val="VerbatimChar"/>
+        </w:rPr>
+        <w:t xml:space="preserve">## Landscape  -1      1      0      0    0.00000      0      0     0    0</w:t>
+      </w:r>
+      <w:r>
+        <w:br w:type="textWrapping"/>
+      </w:r>
+      <w:r>
+        <w:rPr>
+          <w:rStyle w:val="VerbatimChar"/>
+        </w:rPr>
+        <w:t xml:space="preserve">## Res_cost    1      1      0      0   47.61905      0      0    10  110</w:t>
+      </w:r>
+      <w:r>
+        <w:br w:type="textWrapping"/>
+      </w:r>
+      <w:r>
+        <w:rPr>
+          <w:rStyle w:val="VerbatimChar"/>
+        </w:rPr>
+        <w:t xml:space="preserve">## U1_cost     2      1      0      0    0.00000      0      0     0    0</w:t>
+      </w:r>
+      <w:r>
+        <w:br w:type="textWrapping"/>
+      </w:r>
+      <w:r>
+        <w:rPr>
+          <w:rStyle w:val="VerbatimChar"/>
+        </w:rPr>
+        <w:t xml:space="preserve">## U2_cost     3      1      0      0    0.00000      0      0     0    0</w:t>
       </w:r>
       <w:r>
         <w:br w:type="textWrapping"/>
@@ -600,7 +606,7 @@
         <w:rPr>
           <w:rStyle w:val="VerbatimChar"/>
         </w:rPr>
-        <w:t xml:space="preserve">## Resource     0        0    0</w:t>
+        <w:t xml:space="preserve">## Resource     0        0    1</w:t>
       </w:r>
       <w:r>
         <w:br w:type="textWrapping"/>
@@ -1093,7 +1099,7 @@
         <w:t xml:space="preserve"> </w:t>
       </w:r>
       <w:r>
-        <w:t xml:space="preserve">and the most recent estimate of resource abundance produced by the observation model (in the case of the above, resource abundance is estimated at ca 816.33, so the manager will set policy in attempt to change the population size by ca 183.67 resources). Column 6</w:t>
+        <w:t xml:space="preserve">and the most recent estimate of resource abundance produced by the observation model (in the case of the above, resource abundance is estimated at ca 952.38, so the manager will set policy in attempt to change the population size by ca 47.62 resources). Column 6</w:t>
       </w:r>
       <w:r>
         <w:t xml:space="preserve"> </w:t>
@@ -2535,7 +2541,21 @@
         <w:t xml:space="preserve"> </w:t>
       </w:r>
       <w:r>
-        <w:t xml:space="preserve">(Hamblin 2013)</w:t>
+        <w:t xml:space="preserve">(Hamblin</w:t>
+      </w:r>
+      <w:r>
+        <w:t xml:space="preserve"> </w:t>
+      </w:r>
+      <w:hyperlink w:anchor="ref-Hamblin2013">
+        <w:r>
+          <w:rPr>
+            <w:rStyle w:val="Hyperlink"/>
+          </w:rPr>
+          <w:t xml:space="preserve">2013</w:t>
+        </w:r>
+      </w:hyperlink>
+      <w:r>
+        <w:t xml:space="preserve">)</w:t>
       </w:r>
       <w:r>
         <w:t xml:space="preserve">, by which actions of individuals in</w:t>
@@ -2826,7 +2846,21 @@
         <w:t xml:space="preserve"> </w:t>
       </w:r>
       <w:r>
-        <w:t xml:space="preserve">(Hamblin 2013)</w:t>
+        <w:t xml:space="preserve">(Hamblin</w:t>
+      </w:r>
+      <w:r>
+        <w:t xml:space="preserve"> </w:t>
+      </w:r>
+      <w:hyperlink w:anchor="ref-Hamblin2013">
+        <w:r>
+          <w:rPr>
+            <w:rStyle w:val="Hyperlink"/>
+          </w:rPr>
+          <w:t xml:space="preserve">2013</w:t>
+        </w:r>
+      </w:hyperlink>
+      <w:r>
+        <w:t xml:space="preserve">)</w:t>
       </w:r>
       <w:r>
         <w:t xml:space="preserve">. In GMSE, tournament selection proceeds by randomly sampling</w:t>
@@ -2933,7 +2967,7 @@
         <w:t xml:space="preserve"> </w:t>
       </w:r>
       <w:r>
-        <w:t xml:space="preserve">are chosen, but this is not recommended). Tournaments selecting</w:t>
+        <w:t xml:space="preserve">are chosen, but this will prevent adaptive evolution and is therefore not recommended). Tournaments selecting</w:t>
       </w:r>
       <w:r>
         <w:t xml:space="preserve"> </w:t>
@@ -3167,7 +3201,21 @@
         <w:t xml:space="preserve"> </w:t>
       </w:r>
       <w:r>
-        <w:t xml:space="preserve">(Bunnefeld, Hoshino, and Milner-Gulland 2011)</w:t>
+        <w:t xml:space="preserve">(Bunnefeld, Hoshino, and Milner-Gulland</w:t>
+      </w:r>
+      <w:r>
+        <w:t xml:space="preserve"> </w:t>
+      </w:r>
+      <w:hyperlink w:anchor="ref-Bunnefeld2011">
+        <w:r>
+          <w:rPr>
+            <w:rStyle w:val="Hyperlink"/>
+          </w:rPr>
+          <w:t xml:space="preserve">2011</w:t>
+        </w:r>
+      </w:hyperlink>
+      <w:r>
+        <w:t xml:space="preserve">)</w:t>
       </w:r>
       <w:r>
         <w:t xml:space="preserve">, and is well-suited for the use of genetic algorithms</w:t>
@@ -3176,7 +3224,21 @@
         <w:t xml:space="preserve"> </w:t>
       </w:r>
       <w:r>
-        <w:t xml:space="preserve">(Hamblin 2013)</w:t>
+        <w:t xml:space="preserve">(Hamblin</w:t>
+      </w:r>
+      <w:r>
+        <w:t xml:space="preserve"> </w:t>
+      </w:r>
+      <w:hyperlink w:anchor="ref-Hamblin2013">
+        <w:r>
+          <w:rPr>
+            <w:rStyle w:val="Hyperlink"/>
+          </w:rPr>
+          <w:t xml:space="preserve">2013</w:t>
+        </w:r>
+      </w:hyperlink>
+      <w:r>
+        <w:t xml:space="preserve">)</w:t>
       </w:r>
       <w:r>
         <w:t xml:space="preserve">.</w:t>
@@ -3185,7 +3247,18 @@
         <w:t xml:space="preserve"> </w:t>
       </w:r>
       <w:r>
-        <w:t xml:space="preserve">Luke (2013)</w:t>
+        <w:t xml:space="preserve">Luke (</w:t>
+      </w:r>
+      <w:hyperlink w:anchor="ref-Luke2013">
+        <w:r>
+          <w:rPr>
+            <w:rStyle w:val="Hyperlink"/>
+          </w:rPr>
+          <w:t xml:space="preserve">2013</w:t>
+        </w:r>
+      </w:hyperlink>
+      <w:r>
+        <w:t xml:space="preserve">)</w:t>
       </w:r>
       <w:r>
         <w:t xml:space="preserve"> </w:t>
@@ -3337,7 +3410,34 @@
         <w:t xml:space="preserve"> </w:t>
       </w:r>
       <w:r>
-        <w:t xml:space="preserve">layer, specifically row 3). Manager utility for a resource (</w:t>
+        <w:t xml:space="preserve">layer, specifically row 3; here again we use 'individual' to refer to one of</w:t>
+      </w:r>
+      <w:r>
+        <w:t xml:space="preserve"> </w:t>
+      </w:r>
+      <w:r>
+        <w:rPr>
+          <w:rStyle w:val="VerbatimChar"/>
+        </w:rPr>
+        <w:t xml:space="preserve">ga_popsize</w:t>
+      </w:r>
+      <w:r>
+        <w:t xml:space="preserve"> </w:t>
+      </w:r>
+      <w:r>
+        <w:t xml:space="preserve">discrete strategies in</w:t>
+      </w:r>
+      <w:r>
+        <w:t xml:space="preserve"> </w:t>
+      </w:r>
+      <w:r>
+        <w:rPr>
+          <w:rStyle w:val="VerbatimChar"/>
+        </w:rPr>
+        <w:t xml:space="preserve">POPULATION</w:t>
+      </w:r>
+      <w:r>
+        <w:t xml:space="preserve">, which may be selected and reproduce within the genetic algorithm). Manager utility for a resource (</w:t>
       </w:r>
       <m:oMath>
         <m:sSubSup>
@@ -3483,7 +3583,7 @@
         <w:t xml:space="preserve"> </w:t>
       </w:r>
       <w:r>
-        <w:t xml:space="preserve">is positive. To get individual fitness, first the change in resource abundance predicted by the individual's policy (</w:t>
+        <w:t xml:space="preserve">is positive. To get the fitness of individuals, first the change in resource abundance predicted by the individual's policy (</w:t>
       </w:r>
       <m:oMath>
         <m:r>
@@ -6502,7 +6602,7 @@
     </w:lvl>
   </w:abstractNum>
   <w:abstractNum w:abstractNumId="990">
-    <w:nsid w:val="e6bdb632"/>
+    <w:nsid w:val="f8a6fe06"/>
     <w:multiLevelType w:val="multilevel"/>
     <w:lvl w:ilvl="0">
       <w:numFmt w:val="bullet"/>
@@ -6583,7 +6683,7 @@
     </w:lvl>
   </w:abstractNum>
   <w:abstractNum w:abstractNumId="991">
-    <w:nsid w:val="22a0bb9c"/>
+    <w:nsid w:val="79ddec89"/>
     <w:multiLevelType w:val="multilevel"/>
     <w:lvl w:ilvl="0">
       <w:numFmt w:val="bullet"/>

</xml_diff>